<commit_message>
Aggiornati SD Corretti in vpp
Rimossi  SD da rifare e inserito ricerca Azienda
</commit_message>
<xml_diff>
--- a/Documents/Eat&Reorder - Use Cases documents/UC RFU Gestione Utente/RFU5 - GestisciSegnalazioneAzienda.docx
+++ b/Documents/Eat&Reorder - Use Cases documents/UC RFU Gestione Utente/RFU5 - GestisciSegnalazioneAzienda.docx
@@ -232,7 +232,16 @@
                 <w:sz w:val="24"/>
                 <w:szCs w:val="24"/>
               </w:rPr>
-              <w:t>L’Amministratore deve trovarsi nella pagina di amministrazione</w:t>
+              <w:t>L’Amministratore deve trovarsi nella pagi</w:t>
+            </w:r>
+            <w:r>
+              <w:rPr>
+                <w:b/>
+                <w:bCs/>
+                <w:sz w:val="24"/>
+                <w:szCs w:val="24"/>
+              </w:rPr>
+              <w:t>na principale di Eat &amp; Reorder</w:t>
             </w:r>
             <w:bookmarkStart w:id="0" w:name="_GoBack"/>
             <w:bookmarkEnd w:id="0"/>
@@ -1352,7 +1361,7 @@
       </w:pPr>
     </w:pPrDefault>
   </w:docDefaults>
-  <w:latentStyles w:defLockedState="0" w:defUIPriority="99" w:defSemiHidden="0" w:defUnhideWhenUsed="0" w:defQFormat="0" w:count="377">
+  <w:latentStyles w:defLockedState="0" w:defUIPriority="99" w:defSemiHidden="0" w:defUnhideWhenUsed="0" w:defQFormat="0" w:count="376">
     <w:lsdException w:name="Normal" w:uiPriority="0" w:qFormat="1"/>
     <w:lsdException w:name="heading 1" w:uiPriority="9" w:qFormat="1"/>
     <w:lsdException w:name="heading 2" w:semiHidden="1" w:uiPriority="9" w:unhideWhenUsed="1" w:qFormat="1"/>
@@ -1729,7 +1738,6 @@
     <w:lsdException w:name="Hashtag" w:semiHidden="1" w:unhideWhenUsed="1"/>
     <w:lsdException w:name="Unresolved Mention" w:semiHidden="1" w:unhideWhenUsed="1"/>
     <w:lsdException w:name="Smart Link" w:semiHidden="1" w:unhideWhenUsed="1"/>
-    <w:lsdException w:name="Smart Link Error" w:semiHidden="1" w:unhideWhenUsed="1"/>
   </w:latentStyles>
   <w:style w:type="paragraph" w:default="1" w:styleId="Normale">
     <w:name w:val="Normal"/>

</xml_diff>